<commit_message>
Add Cover, change proposal
</commit_message>
<xml_diff>
--- a/doc/Final Proposal.docx
+++ b/doc/Final Proposal.docx
@@ -105,7 +105,23 @@
           <w:szCs w:val="20"/>
         </w:rPr>
         <w:tab/>
-        <w:t xml:space="preserve">  : Strata 1 (S1), NPM : 1512018</w:t>
+        <w:t xml:space="preserve">  : Strata 1 (S1), </w:t>
+      </w:r>
+      <w:proofErr w:type="gramStart"/>
+      <w:r>
+        <w:rPr>
+          <w:rFonts w:cs="Arial"/>
+          <w:szCs w:val="20"/>
+        </w:rPr>
+        <w:t>NPM :</w:t>
+      </w:r>
+      <w:proofErr w:type="gramEnd"/>
+      <w:r>
+        <w:rPr>
+          <w:rFonts w:cs="Arial"/>
+          <w:szCs w:val="20"/>
+        </w:rPr>
+        <w:t xml:space="preserve"> 1512018</w:t>
       </w:r>
     </w:p>
     <w:p>
@@ -148,6 +164,7 @@
           <w:szCs w:val="20"/>
         </w:rPr>
       </w:pPr>
+      <w:proofErr w:type="gramStart"/>
       <w:r>
         <w:rPr>
           <w:rFonts w:cs="Arial"/>
@@ -155,6 +172,7 @@
         </w:rPr>
         <w:t>Tanggal,................................................</w:t>
       </w:r>
+      <w:proofErr w:type="gramEnd"/>
       <w:r>
         <w:rPr>
           <w:rFonts w:cs="Arial"/>
@@ -317,6 +335,7 @@
           <w:szCs w:val="20"/>
         </w:rPr>
       </w:pPr>
+      <w:proofErr w:type="gramStart"/>
       <w:r>
         <w:rPr>
           <w:rFonts w:cs="Arial"/>
@@ -324,6 +343,7 @@
         </w:rPr>
         <w:t>Tanggal,................................................</w:t>
       </w:r>
+      <w:proofErr w:type="gramEnd"/>
       <w:r>
         <w:rPr>
           <w:rFonts w:cs="Arial"/>
@@ -492,6 +512,7 @@
           <w:szCs w:val="20"/>
         </w:rPr>
       </w:pPr>
+      <w:proofErr w:type="gramStart"/>
       <w:r>
         <w:rPr>
           <w:rFonts w:cs="Arial"/>
@@ -499,6 +520,7 @@
         </w:rPr>
         <w:t>Tanggal,................................................</w:t>
       </w:r>
+      <w:proofErr w:type="gramEnd"/>
       <w:r>
         <w:rPr>
           <w:rFonts w:cs="Arial"/>
@@ -639,8 +661,19 @@
           <w:szCs w:val="20"/>
           <w:u w:val="single"/>
         </w:rPr>
-        <w:t>Irmayansyah,S.Kom,M.Kom</w:t>
-      </w:r>
+        <w:t>Irmayansyah</w:t>
+      </w:r>
+      <w:proofErr w:type="gramStart"/>
+      <w:r>
+        <w:rPr>
+          <w:rFonts w:cs="Arial"/>
+          <w:b/>
+          <w:szCs w:val="20"/>
+          <w:u w:val="single"/>
+        </w:rPr>
+        <w:t>,S.Kom,M.Kom</w:t>
+      </w:r>
+      <w:proofErr w:type="gramEnd"/>
     </w:p>
     <w:p>
       <w:pPr>
@@ -689,7 +722,7 @@
         </w:rPr>
         <w:lastRenderedPageBreak/>
         <w:drawing>
-          <wp:anchor distT="0" distB="0" distL="114300" distR="114300" simplePos="0" relativeHeight="251661312" behindDoc="0" locked="0" layoutInCell="1" allowOverlap="1">
+          <wp:anchor distT="0" distB="0" distL="114300" distR="114300" simplePos="0" relativeHeight="251656192" behindDoc="0" locked="0" layoutInCell="1" allowOverlap="1">
             <wp:simplePos x="0" y="0"/>
             <wp:positionH relativeFrom="margin">
               <wp:align>left</wp:align>
@@ -762,7 +795,15 @@
         <w:t>Yanuar Nurcahyo lahir di Jakarta pada tanggal 26 Januari 1995.</w:t>
       </w:r>
       <w:r>
-        <w:t xml:space="preserve"> Ia tinggal di Jakarta hanya 5 bulan dan pindah ke daerah kabupaten Bojonggede kota Bogor.Pada tahun 2006 lulus Sekolah Dasar di SDN Bojonggede 3, tahun 2009 menyelesaikan Sekolah Menengah Pertama di SMP Al-Basyariah, kemudian menamatkan Sekolah Menengah Kejuruan di SMK Tri Dharma 2 Bogor, jurusan RPL (Rekayasa Perangkat Lunak) pada tahun 2012. Tahun 2012 melanjutkan pendidikan di S1 Jurusan Sistem Informasi di STIKOM BINANIAGA Bogor. </w:t>
+        <w:t xml:space="preserve"> </w:t>
+      </w:r>
+      <w:proofErr w:type="gramStart"/>
+      <w:r>
+        <w:t>Ia</w:t>
+      </w:r>
+      <w:proofErr w:type="gramEnd"/>
+      <w:r>
+        <w:t xml:space="preserve"> tinggal di Jakarta hanya 5 bulan dan pindah ke daerah kabupaten Bojonggede kota Bogor.Pada tahun 2006 lulus Sekolah Dasar di SDN Bojonggede 3, tahun 2009 menyelesaikan Sekolah Menengah Pertama di SMP Al-Basyariah, kemudian menamatkan Sekolah Menengah Kejuruan di SMK Tri Dharma 2 Bogor, jurusan RPL (Rekayasa Perangkat Lunak) pada tahun 2012. Tahun 2012 melanjutkan pendidikan di S1 Jurusan Sistem Informasi di STIKOM BINANIAGA Bogor. </w:t>
       </w:r>
     </w:p>
     <w:p>
@@ -770,14 +811,38 @@
         <w:spacing w:line="360" w:lineRule="auto"/>
       </w:pPr>
       <w:r>
-        <w:t>Sampai saat ini, ia masih melanjutkan kuliahnya dengan membuat karya tulis ilmiah. Karya ilmiah tersebut adalah “</w:t>
-      </w:r>
-      <w:r>
-        <w:rPr>
-          <w:rFonts w:cs="Arial"/>
-          <w:szCs w:val="20"/>
-        </w:rPr>
-        <w:t xml:space="preserve">Resource Oriented Architecture Untuk Pendistribusian Data Menggunakan RESTful APIs Berbasis Multiplatform”. Disela-sela aktivitasnya, ia juga bekerja sebagai freelancer dibidang web programming sejak tahun 2014 sampai saat ini. </w:t>
+        <w:t xml:space="preserve">Sampai saat ini, </w:t>
+      </w:r>
+      <w:proofErr w:type="gramStart"/>
+      <w:r>
+        <w:t>ia</w:t>
+      </w:r>
+      <w:proofErr w:type="gramEnd"/>
+      <w:r>
+        <w:t xml:space="preserve"> masih melanjutkan kuliahnya dengan membuat karya tulis ilmiah. Karya ilmiah tersebut adalah “</w:t>
+      </w:r>
+      <w:r>
+        <w:rPr>
+          <w:rFonts w:cs="Arial"/>
+          <w:szCs w:val="20"/>
+        </w:rPr>
+        <w:t xml:space="preserve">Resource Oriented Architecture Untuk Pendistribusian Data Menggunakan RESTful APIs Berbasis Multiplatform”. Disela-sela aktivitasnya, </w:t>
+      </w:r>
+      <w:proofErr w:type="gramStart"/>
+      <w:r>
+        <w:rPr>
+          <w:rFonts w:cs="Arial"/>
+          <w:szCs w:val="20"/>
+        </w:rPr>
+        <w:t>ia</w:t>
+      </w:r>
+      <w:proofErr w:type="gramEnd"/>
+      <w:r>
+        <w:rPr>
+          <w:rFonts w:cs="Arial"/>
+          <w:szCs w:val="20"/>
+        </w:rPr>
+        <w:t xml:space="preserve"> juga bekerja sebagai freelancer dibidang web programming sejak tahun 2014 sampai saat ini. </w:t>
       </w:r>
     </w:p>
     <w:p>
@@ -923,7 +988,23 @@
           <w:rFonts w:cs="Arial"/>
           <w:szCs w:val="20"/>
         </w:rPr>
-        <w:t>kemajuan pendidikan di masa yang akan datang</w:t>
+        <w:t xml:space="preserve">kemajuan pendidikan di masa yang </w:t>
+      </w:r>
+      <w:proofErr w:type="gramStart"/>
+      <w:r>
+        <w:rPr>
+          <w:rFonts w:cs="Arial"/>
+          <w:szCs w:val="20"/>
+        </w:rPr>
+        <w:t>akan</w:t>
+      </w:r>
+      <w:proofErr w:type="gramEnd"/>
+      <w:r>
+        <w:rPr>
+          <w:rFonts w:cs="Arial"/>
+          <w:szCs w:val="20"/>
+        </w:rPr>
+        <w:t xml:space="preserve"> datang</w:t>
       </w:r>
       <w:r>
         <w:rPr>
@@ -5409,7 +5490,23 @@
           <w:rFonts w:cs="Arial"/>
           <w:szCs w:val="20"/>
         </w:rPr>
-        <w:t xml:space="preserve"> JSON. File inilah yang akan menguraikan dan memuat konten yang hendak disajikan. </w:t>
+        <w:t xml:space="preserve"> JSON. File inilah yang </w:t>
+      </w:r>
+      <w:proofErr w:type="gramStart"/>
+      <w:r>
+        <w:rPr>
+          <w:rFonts w:cs="Arial"/>
+          <w:szCs w:val="20"/>
+        </w:rPr>
+        <w:t>akan</w:t>
+      </w:r>
+      <w:proofErr w:type="gramEnd"/>
+      <w:r>
+        <w:rPr>
+          <w:rFonts w:cs="Arial"/>
+          <w:szCs w:val="20"/>
+        </w:rPr>
+        <w:t xml:space="preserve"> menguraikan dan memuat konten yang hendak disajikan. </w:t>
       </w:r>
       <w:r>
         <w:rPr>
@@ -5751,8 +5848,9 @@
           <w:rFonts w:cs="Arial"/>
           <w:szCs w:val="20"/>
         </w:rPr>
-        <w:t>Belum ada sistem pendistribusian data yang bersifat multiplatform.</w:t>
-      </w:r>
+        <w:t>Belum ada sistem pendistribusian data yang bersifat multiplatform</w:t>
+      </w:r>
+      <w:proofErr w:type="gramStart"/>
       <w:r>
         <w:rPr>
           <w:rFonts w:cs="Arial"/>
@@ -5760,6 +5858,14 @@
         </w:rPr>
         <w:t>.</w:t>
       </w:r>
+      <w:r>
+        <w:rPr>
+          <w:rFonts w:cs="Arial"/>
+          <w:szCs w:val="20"/>
+        </w:rPr>
+        <w:t>.</w:t>
+      </w:r>
+      <w:proofErr w:type="gramEnd"/>
     </w:p>
     <w:p>
       <w:pPr>
@@ -5792,11 +5898,16 @@
         <w:t>yang berbasis multiplatform</w:t>
       </w:r>
       <w:r>
-        <w:t xml:space="preserve"> sehingga journal diberbagai universitas lambat jika dilakukan secara konvensional </w:t>
+        <w:t xml:space="preserve"> sehingga journal diberbagai universitas lambat jika dilakukan secara </w:t>
+      </w:r>
+      <w:proofErr w:type="gramStart"/>
+      <w:r>
+        <w:t xml:space="preserve">konvensional </w:t>
       </w:r>
       <w:r>
         <w:t>.</w:t>
       </w:r>
+      <w:proofErr w:type="gramEnd"/>
     </w:p>
     <w:p>
       <w:pPr>
@@ -5935,12 +6046,21 @@
           <w:szCs w:val="20"/>
         </w:rPr>
       </w:pPr>
-      <w:r>
-        <w:rPr>
-          <w:rFonts w:cs="Arial"/>
-          <w:szCs w:val="20"/>
-        </w:rPr>
-        <w:t xml:space="preserve">memberikan suatu solusi untuk pendistribusian data </w:t>
+      <w:proofErr w:type="gramStart"/>
+      <w:r>
+        <w:rPr>
+          <w:rFonts w:cs="Arial"/>
+          <w:szCs w:val="20"/>
+        </w:rPr>
+        <w:t>memberikan</w:t>
+      </w:r>
+      <w:proofErr w:type="gramEnd"/>
+      <w:r>
+        <w:rPr>
+          <w:rFonts w:cs="Arial"/>
+          <w:szCs w:val="20"/>
+        </w:rPr>
+        <w:t xml:space="preserve"> suatu solusi untuk pendistribusian data </w:t>
       </w:r>
       <w:r>
         <w:rPr>
@@ -6526,7 +6646,15 @@
         <w:ind w:left="810" w:hanging="450"/>
       </w:pPr>
       <w:r>
-        <w:t>Representasi adalah proses dimana sebuah objek ditangkap oleh indra seseorang, lalu masuk ke akal untuk diproses yang hasilnya adalah sebuah konsep/ide yang dengan bahasa akan d</w:t>
+        <w:t xml:space="preserve">Representasi adalah proses dimana sebuah objek ditangkap oleh </w:t>
+      </w:r>
+      <w:proofErr w:type="gramStart"/>
+      <w:r>
+        <w:t>indra</w:t>
+      </w:r>
+      <w:proofErr w:type="gramEnd"/>
+      <w:r>
+        <w:t xml:space="preserve"> seseorang, lalu masuk ke akal untuk diproses yang hasilnya adalah sebuah konsep/ide yang dengan bahasa akan d</w:t>
       </w:r>
       <w:r>
         <w:t>isampaikan/diungkapkan kembali.</w:t>
@@ -6543,7 +6671,15 @@
         <w:ind w:left="810" w:hanging="450"/>
       </w:pPr>
       <w:r>
-        <w:t>Resources adalah segala informasi yang dapat diberikan nama, seperti, dokumen, gambar atau daftar masalah terbuka dalam versi software.</w:t>
+        <w:t xml:space="preserve">Resources adalah segala informasi yang dapat diberikan </w:t>
+      </w:r>
+      <w:proofErr w:type="gramStart"/>
+      <w:r>
+        <w:t>nama</w:t>
+      </w:r>
+      <w:proofErr w:type="gramEnd"/>
+      <w:r>
+        <w:t>, seperti, dokumen, gambar atau daftar masalah terbuka dalam versi software.</w:t>
       </w:r>
     </w:p>
     <w:p>
@@ -6799,11 +6935,19 @@
           <w:rFonts w:cs="Arial"/>
         </w:rPr>
       </w:pPr>
-      <w:r>
-        <w:rPr>
-          <w:rFonts w:cs="Arial"/>
-        </w:rPr>
-        <w:t>[ Halaman ini sengaja dikosongkan ]</w:t>
+      <w:proofErr w:type="gramStart"/>
+      <w:r>
+        <w:rPr>
+          <w:rFonts w:cs="Arial"/>
+        </w:rPr>
+        <w:t>[ Halaman</w:t>
+      </w:r>
+      <w:proofErr w:type="gramEnd"/>
+      <w:r>
+        <w:rPr>
+          <w:rFonts w:cs="Arial"/>
+        </w:rPr>
+        <w:t xml:space="preserve"> ini sengaja dikosongkan ]</w:t>
       </w:r>
     </w:p>
     <w:p>
@@ -7159,9 +7303,14 @@
       <w:r>
         <w:t xml:space="preserve">yang telah ditentukan. Selain itu penelitian ini menerapkan sebuah web RESTful API dan menunjukan hasil yang mampu mencegah serangan DOS Attack. Salah satu cara mereka untuk mencegah serangan tersebut dengan Token Lifetime biasa digunakan pada akses Authorized pada resources, token tersebut digenerated dari provider dengan limit </w:t>
       </w:r>
+      <w:proofErr w:type="gramStart"/>
       <w:r>
         <w:lastRenderedPageBreak/>
-        <w:t xml:space="preserve">interval, jika batas waktu telah berakhir maka token menjadi tidak valid dan token baru harus digenerated kembali. </w:t>
+        <w:t>interval</w:t>
+      </w:r>
+      <w:proofErr w:type="gramEnd"/>
+      <w:r>
+        <w:t xml:space="preserve">, jika batas waktu telah berakhir maka token menjadi tidak valid dan token baru harus digenerated kembali. </w:t>
       </w:r>
     </w:p>
     <w:p>
@@ -7229,7 +7378,15 @@
         <w:t>, Yogyakarta, Indonesia, 2010. Pada penelitian ini peneliti membantu sebuah proses pengambilan keputusan kebijakan dan sector kesehatan dengan memanfaatkan teknologi komunikasi dan informasi. Penelitian ini juga bertujuan untuk merancang sebuah basis data dan layanan akses berbasis SOA untuk pusat data transaksional pada Dinas Kesehatan Kabupaten Sleman. Data transaksional dalam penelitian ini adalah data rekam medis pasien</w:t>
       </w:r>
       <w:r>
-        <w:t xml:space="preserve">, logistic alat-alat kesehatan, pengirimannya, catatan penyimpanan, catatan perpindahan tempat termasuk data tenaga medis disebuah  puskesmas. Jalannya penelitian yang dilakukan meliputi tahap analisa kebutuhan dan tahap pengembangan sistem. Tahap analisa kebutuhan dilakukan dengan pengumpulan data studi literatur dan survey kondisi data yang tersedia dipuskesmas dan kebutuhan informasi Dinas Kesehatan Kabupaten Sleman. Sedangkan tahap pengembangan sistem meliputi: Melakukan analysis terhadap sistem informasi puskesmas dan basis data puskesmas, membuat rancangan basis data yang dapat mengintegrasikan data transaksional puskesmas, membuat </w:t>
+        <w:t xml:space="preserve">, logistic alat-alat kesehatan, pengirimannya, catatan penyimpanan, catatan perpindahan tempat termasuk data tenaga medis </w:t>
+      </w:r>
+      <w:proofErr w:type="gramStart"/>
+      <w:r>
+        <w:t>disebuah  puskesmas</w:t>
+      </w:r>
+      <w:proofErr w:type="gramEnd"/>
+      <w:r>
+        <w:t xml:space="preserve">. Jalannya penelitian yang dilakukan meliputi tahap analisa kebutuhan dan tahap pengembangan sistem. Tahap analisa kebutuhan dilakukan dengan pengumpulan data studi literatur dan survey kondisi data yang tersedia dipuskesmas dan kebutuhan informasi Dinas Kesehatan Kabupaten Sleman. Sedangkan tahap pengembangan sistem meliputi: Melakukan analysis terhadap sistem informasi puskesmas dan basis data puskesmas, membuat rancangan basis data yang dapat mengintegrasikan data transaksional puskesmas, membuat </w:t>
       </w:r>
       <w:r>
         <w:rPr>
@@ -7281,7 +7438,15 @@
         <w:t xml:space="preserve">, Romania 2011. Pada penelitian ini </w:t>
       </w:r>
       <w:r>
-        <w:t xml:space="preserve">peneliti mereview REST style, konseptual dan karakteristik ROA, Security pada RESTful Web Service. Pada kesimpulannya peneliti menyimpulkan bahwa, REST adalah sebuah gaya arsitektur yang dibuat untuk menjelaskan </w:t>
+        <w:t xml:space="preserve">peneliti mereview REST style, konseptual dan karakteristik ROA, Security pada RESTful Web Service. Pada kesimpulannya peneliti menyimpulkan bahwa, REST adalah sebuah </w:t>
+      </w:r>
+      <w:proofErr w:type="gramStart"/>
+      <w:r>
+        <w:t>gaya</w:t>
+      </w:r>
+      <w:proofErr w:type="gramEnd"/>
+      <w:r>
+        <w:t xml:space="preserve"> arsitektur yang dibuat untuk menjelaskan </w:t>
       </w:r>
       <w:r>
         <w:lastRenderedPageBreak/>
@@ -7450,6 +7615,7 @@
           <w:id w:val="-761760441"/>
           <w:citation/>
         </w:sdtPr>
+        <w:sdtEndPr/>
         <w:sdtContent>
           <w:r>
             <w:rPr>
@@ -7586,6 +7752,7 @@
           <w:id w:val="-1496873841"/>
           <w:citation/>
         </w:sdtPr>
+        <w:sdtEndPr/>
         <w:sdtContent>
           <w:r>
             <w:rPr>
@@ -7678,6 +7845,7 @@
           <w:id w:val="22612475"/>
           <w:citation/>
         </w:sdtPr>
+        <w:sdtEndPr/>
         <w:sdtContent>
           <w:r>
             <w:rPr>
@@ -8075,14 +8243,27 @@
       <w:r>
         <w:t xml:space="preserve">Table </w:t>
       </w:r>
-      <w:fldSimple w:instr=" SEQ Table \* ARABIC ">
-        <w:r>
-          <w:rPr>
-            <w:noProof/>
-          </w:rPr>
-          <w:t>1</w:t>
-        </w:r>
-      </w:fldSimple>
+      <w:r>
+        <w:fldChar w:fldCharType="begin"/>
+      </w:r>
+      <w:r>
+        <w:instrText xml:space="preserve"> SEQ Table \* ARABIC </w:instrText>
+      </w:r>
+      <w:r>
+        <w:fldChar w:fldCharType="separate"/>
+      </w:r>
+      <w:r>
+        <w:rPr>
+          <w:noProof/>
+        </w:rPr>
+        <w:t>1</w:t>
+      </w:r>
+      <w:r>
+        <w:rPr>
+          <w:noProof/>
+        </w:rPr>
+        <w:fldChar w:fldCharType="end"/>
+      </w:r>
       <w:r>
         <w:t>: HTTP methods</w:t>
       </w:r>
@@ -8094,6 +8275,7 @@
           <w:id w:val="-847947319"/>
           <w:citation/>
         </w:sdtPr>
+        <w:sdtEndPr/>
         <w:sdtContent>
           <w:r>
             <w:fldChar w:fldCharType="begin"/>
@@ -8156,6 +8338,7 @@
           <w:id w:val="-1309467688"/>
           <w:citation/>
         </w:sdtPr>
+        <w:sdtEndPr/>
         <w:sdtContent>
           <w:r>
             <w:rPr>
@@ -8618,14 +8801,27 @@
       <w:r>
         <w:t xml:space="preserve">Table </w:t>
       </w:r>
-      <w:fldSimple w:instr=" SEQ Table \* ARABIC ">
-        <w:r>
-          <w:rPr>
-            <w:noProof/>
-          </w:rPr>
-          <w:t>2</w:t>
-        </w:r>
-      </w:fldSimple>
+      <w:r>
+        <w:fldChar w:fldCharType="begin"/>
+      </w:r>
+      <w:r>
+        <w:instrText xml:space="preserve"> SEQ Table \* ARABIC </w:instrText>
+      </w:r>
+      <w:r>
+        <w:fldChar w:fldCharType="separate"/>
+      </w:r>
+      <w:r>
+        <w:rPr>
+          <w:noProof/>
+        </w:rPr>
+        <w:t>2</w:t>
+      </w:r>
+      <w:r>
+        <w:rPr>
+          <w:noProof/>
+        </w:rPr>
+        <w:fldChar w:fldCharType="end"/>
+      </w:r>
       <w:r>
         <w:t>: Menampilkan kode HTTP status</w:t>
       </w:r>
@@ -8637,6 +8833,7 @@
           <w:id w:val="-1261448855"/>
           <w:citation/>
         </w:sdtPr>
+        <w:sdtEndPr/>
         <w:sdtContent>
           <w:r>
             <w:fldChar w:fldCharType="begin"/>
@@ -8684,7 +8881,15 @@
         <w:t>resource</w:t>
       </w:r>
       <w:r>
-        <w:t xml:space="preserve"> memiliki nama alamat yang dapat direpresentasikan oleh URI (Universal Resource Identifier).</w:t>
+        <w:t xml:space="preserve"> memiliki </w:t>
+      </w:r>
+      <w:proofErr w:type="gramStart"/>
+      <w:r>
+        <w:t>nama</w:t>
+      </w:r>
+      <w:proofErr w:type="gramEnd"/>
+      <w:r>
+        <w:t xml:space="preserve"> alamat yang dapat direpresentasikan oleh URI (Universal Resource Identifier).</w:t>
       </w:r>
     </w:p>
     <w:p>
@@ -8721,6 +8926,7 @@
           <w:id w:val="-361211354"/>
           <w:citation/>
         </w:sdtPr>
+        <w:sdtEndPr/>
         <w:sdtContent>
           <w:r>
             <w:fldChar w:fldCharType="begin"/>
@@ -8751,8 +8957,13 @@
         </w:rPr>
         <w:t>Resource Oriented Architecture (ROA)</w:t>
       </w:r>
-      <w:r>
-        <w:t xml:space="preserve">,  untuk mendevelop </w:t>
+      <w:proofErr w:type="gramStart"/>
+      <w:r>
+        <w:t>,  untuk</w:t>
+      </w:r>
+      <w:proofErr w:type="gramEnd"/>
+      <w:r>
+        <w:t xml:space="preserve"> mendevelop </w:t>
       </w:r>
       <w:r>
         <w:t xml:space="preserve">sebuah </w:t>
@@ -8813,9 +9024,11 @@
         <w:pStyle w:val="Caption"/>
       </w:pPr>
       <w:bookmarkStart w:id="45" w:name="_Toc451503782"/>
+      <w:proofErr w:type="gramStart"/>
       <w:r>
         <w:t xml:space="preserve">Gambar  </w:t>
       </w:r>
+      <w:proofErr w:type="gramEnd"/>
       <w:r>
         <w:fldChar w:fldCharType="begin"/>
       </w:r>
@@ -8848,6 +9061,7 @@
           <w:id w:val="-296768897"/>
           <w:citation/>
         </w:sdtPr>
+        <w:sdtEndPr/>
         <w:sdtContent>
           <w:r>
             <w:fldChar w:fldCharType="begin"/>
@@ -8913,7 +9127,21 @@
         <w:rPr>
           <w:rFonts w:cs="Arial"/>
         </w:rPr>
-        <w:t xml:space="preserve"> adalah sebuah turunan dari Service Model: dengan jenis  tertentu pada </w:t>
+        <w:t xml:space="preserve"> adalah sebuah turunan dari Service Model: dengan </w:t>
+      </w:r>
+      <w:proofErr w:type="gramStart"/>
+      <w:r>
+        <w:rPr>
+          <w:rFonts w:cs="Arial"/>
+        </w:rPr>
+        <w:t>jenis  tertentu</w:t>
+      </w:r>
+      <w:proofErr w:type="gramEnd"/>
+      <w:r>
+        <w:rPr>
+          <w:rFonts w:cs="Arial"/>
+        </w:rPr>
+        <w:t xml:space="preserve"> pada </w:t>
       </w:r>
       <w:r>
         <w:rPr>
@@ -8943,6 +9171,7 @@
           <w:id w:val="1552497916"/>
           <w:citation/>
         </w:sdtPr>
+        <w:sdtEndPr/>
         <w:sdtContent>
           <w:r>
             <w:rPr>
@@ -9039,7 +9268,21 @@
         <w:rPr>
           <w:rFonts w:cs="Arial"/>
         </w:rPr>
-        <w:t>adalah suatu metode komunikasi yang sering diterapkan dalam pengembangan layanan berbasis web.REST, yang umumnya dijalankan via HTTP (Hypertext Transfer Protocol), melibatkan proses pembacaan laman web tertentu yang memuat sebuah file XML atau JSON. File inilah yang menguraikan dan memuat konten yang hendak disajikan. Setelah melalui sebuah proses definisi tertentu, konsumen akan bisa mengakses antarmuka aplikasi yang dimaksudkan</w:t>
+        <w:t xml:space="preserve">adalah suatu metode komunikasi yang sering diterapkan dalam pengembangan layanan berbasis web.REST, yang umumnya dijalankan via HTTP (Hypertext Transfer Protocol), melibatkan proses pembacaan laman web tertentu yang memuat sebuah file XML atau JSON. File inilah yang menguraikan dan memuat konten yang hendak disajikan. Setelah melalui sebuah proses definisi tertentu, konsumen </w:t>
+      </w:r>
+      <w:proofErr w:type="gramStart"/>
+      <w:r>
+        <w:rPr>
+          <w:rFonts w:cs="Arial"/>
+        </w:rPr>
+        <w:t>akan</w:t>
+      </w:r>
+      <w:proofErr w:type="gramEnd"/>
+      <w:r>
+        <w:rPr>
+          <w:rFonts w:cs="Arial"/>
+        </w:rPr>
+        <w:t xml:space="preserve"> bisa mengakses antarmuka aplikasi yang dimaksudkan</w:t>
       </w:r>
       <w:sdt>
         <w:sdtPr>
@@ -9049,6 +9292,7 @@
           <w:id w:val="-804936179"/>
           <w:citation/>
         </w:sdtPr>
+        <w:sdtEndPr/>
         <w:sdtContent>
           <w:r>
             <w:rPr>
@@ -9126,6 +9370,7 @@
           <w:id w:val="1493839216"/>
           <w:citation/>
         </w:sdtPr>
+        <w:sdtEndPr/>
         <w:sdtContent>
           <w:r>
             <w:rPr>
@@ -9210,6 +9455,7 @@
           <w:id w:val="2030065568"/>
           <w:citation/>
         </w:sdtPr>
+        <w:sdtEndPr/>
         <w:sdtContent>
           <w:r>
             <w:rPr>
@@ -9395,6 +9641,7 @@
           <w:id w:val="-1241795418"/>
           <w:citation/>
         </w:sdtPr>
+        <w:sdtEndPr/>
         <w:sdtContent>
           <w:r>
             <w:fldChar w:fldCharType="begin"/>
@@ -9487,6 +9734,7 @@
           <w:id w:val="1934629134"/>
           <w:citation/>
         </w:sdtPr>
+        <w:sdtEndPr/>
         <w:sdtContent>
           <w:r>
             <w:fldChar w:fldCharType="begin"/>
@@ -9512,7 +9760,15 @@
         <w:t xml:space="preserve">. </w:t>
       </w:r>
       <w:r>
-        <w:t>JSON merupakan format teks yang tidak bergantung pada bahasa pemprograman apapun karena menggunakan gaya bahasa yang umum digunakan oleh programmer keluarga C termasuk C, C++, C#, Java, JavaScript, Perl, Python dll. Oleh karena sifat-sifat tersebut, menjadikan JSON ideal sebagai bahasa pertukaran-data.</w:t>
+        <w:t xml:space="preserve">JSON merupakan format teks yang tidak bergantung pada bahasa pemprograman apapun karena menggunakan </w:t>
+      </w:r>
+      <w:proofErr w:type="gramStart"/>
+      <w:r>
+        <w:t>gaya</w:t>
+      </w:r>
+      <w:proofErr w:type="gramEnd"/>
+      <w:r>
+        <w:t xml:space="preserve"> bahasa yang umum digunakan oleh programmer keluarga C termasuk C, C++, C#, Java, JavaScript, Perl, Python dll. Oleh karena sifat-sifat tersebut, menjadikan JSON ideal sebagai bahasa pertukaran-data.</w:t>
       </w:r>
     </w:p>
     <w:p>
@@ -9575,17 +9831,31 @@
         <w:t>semua bahasa pemprograman moder</w:t>
       </w:r>
       <w:r>
-        <w:t xml:space="preserve">n mendukung struktur data ini dalam bentuk yang sama maupun berlainan. Hal ini pantas disebut demikian karena format data mudah </w:t>
-      </w:r>
+        <w:t xml:space="preserve">n mendukung struktur data ini dalam bentuk yang </w:t>
+      </w:r>
+      <w:proofErr w:type="gramStart"/>
+      <w:r>
+        <w:t>sama</w:t>
+      </w:r>
+      <w:proofErr w:type="gramEnd"/>
+      <w:r>
+        <w:t xml:space="preserve"> maupun berlainan. Hal ini pantas disebut demikian karena format data mudah </w:t>
+      </w:r>
+      <w:proofErr w:type="gramStart"/>
       <w:r>
         <w:lastRenderedPageBreak/>
-        <w:t xml:space="preserve">dipertukarkan dengan bahasa-bahasa pemprograman yang juga berdasarkan pada struktur data ini </w:t>
+        <w:t>dipertukarkan</w:t>
+      </w:r>
+      <w:proofErr w:type="gramEnd"/>
+      <w:r>
+        <w:t xml:space="preserve"> dengan bahasa-bahasa pemprograman yang juga berdasarkan pada struktur data ini </w:t>
       </w:r>
       <w:sdt>
         <w:sdtPr>
           <w:id w:val="-321201082"/>
           <w:citation/>
         </w:sdtPr>
+        <w:sdtEndPr/>
         <w:sdtContent>
           <w:r>
             <w:fldChar w:fldCharType="begin"/>
@@ -9644,6 +9914,7 @@
       <w:r>
         <w:t xml:space="preserve">Object adalah sepasang nama/nilai yang tidak terurutkan. Biasa dimulai dengan </w:t>
       </w:r>
+      <w:proofErr w:type="gramStart"/>
       <w:r>
         <w:rPr>
           <w:rStyle w:val="HTMLTypewriter"/>
@@ -9658,7 +9929,14 @@
         <w:rPr>
           <w:szCs w:val="20"/>
         </w:rPr>
-        <w:t>(kurung kurawal buka)</w:t>
+        <w:t>(</w:t>
+      </w:r>
+      <w:proofErr w:type="gramEnd"/>
+      <w:r>
+        <w:rPr>
+          <w:szCs w:val="20"/>
+        </w:rPr>
+        <w:t>kurung kurawal buka)</w:t>
       </w:r>
       <w:r>
         <w:t xml:space="preserve"> dan diakhiri dengan </w:t>
@@ -9680,7 +9958,11 @@
         <w:t>(kurung kurawal tutup)</w:t>
       </w:r>
       <w:r>
-        <w:t xml:space="preserve">. Setiap nama diikuti dengan </w:t>
+        <w:t xml:space="preserve">. Setiap nama diikuti </w:t>
+      </w:r>
+      <w:proofErr w:type="gramStart"/>
+      <w:r>
+        <w:t xml:space="preserve">dengan </w:t>
       </w:r>
       <w:r>
         <w:rPr>
@@ -9689,6 +9971,7 @@
         </w:rPr>
         <w:t>:</w:t>
       </w:r>
+      <w:proofErr w:type="gramEnd"/>
       <w:r>
         <w:t> </w:t>
       </w:r>
@@ -9731,6 +10014,7 @@
           <w:id w:val="1071468639"/>
           <w:citation/>
         </w:sdtPr>
+        <w:sdtEndPr/>
         <w:sdtContent>
           <w:r>
             <w:rPr>
@@ -9823,9 +10107,11 @@
         <w:pStyle w:val="Caption"/>
       </w:pPr>
       <w:bookmarkStart w:id="46" w:name="_Toc451503783"/>
+      <w:proofErr w:type="gramStart"/>
       <w:r>
         <w:t xml:space="preserve">Gambar  </w:t>
       </w:r>
+      <w:proofErr w:type="gramEnd"/>
       <w:r>
         <w:fldChar w:fldCharType="begin"/>
       </w:r>
@@ -9855,6 +10141,7 @@
           <w:id w:val="-873690197"/>
           <w:citation/>
         </w:sdtPr>
+        <w:sdtEndPr/>
         <w:sdtContent>
           <w:r>
             <w:fldChar w:fldCharType="begin"/>
@@ -9904,7 +10191,7 @@
           <w:lang w:val="id-ID" w:eastAsia="id-ID"/>
         </w:rPr>
         <w:drawing>
-          <wp:anchor distT="0" distB="0" distL="114300" distR="114300" simplePos="0" relativeHeight="251656192" behindDoc="0" locked="0" layoutInCell="1" allowOverlap="1">
+          <wp:anchor distT="0" distB="0" distL="114300" distR="114300" simplePos="0" relativeHeight="251653120" behindDoc="0" locked="0" layoutInCell="1" allowOverlap="1">
             <wp:simplePos x="0" y="0"/>
             <wp:positionH relativeFrom="column">
               <wp:posOffset>91440</wp:posOffset>
@@ -9963,7 +10250,7 @@
             <v:stroke joinstyle="miter"/>
             <v:path gradientshapeok="t" o:connecttype="rect"/>
           </v:shapetype>
-          <v:shape id="Text Box 10" o:spid="_x0000_s1026" type="#_x0000_t202" style="position:absolute;left:0;text-align:left;margin-left:7.2pt;margin-top:150.9pt;width:425.25pt;height:33.5pt;z-index:251649536;visibility:visible;mso-position-horizontal-relative:text;mso-position-vertical-relative:text" o:gfxdata="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" stroked="f">
+          <v:shape id="Text Box 10" o:spid="_x0000_s1026" type="#_x0000_t202" style="position:absolute;left:0;text-align:left;margin-left:7.2pt;margin-top:150.9pt;width:425.25pt;height:33.5pt;z-index:251659264;visibility:visible;mso-position-horizontal-relative:text;mso-position-vertical-relative:text" o:gfxdata="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" stroked="f">
             <v:textbox style="mso-next-textbox:#Text Box 10;mso-fit-shape-to-text:t" inset="0,0,0,0">
               <w:txbxContent>
                 <w:p>
@@ -9974,17 +10261,32 @@
                     </w:rPr>
                   </w:pPr>
                   <w:bookmarkStart w:id="47" w:name="_Toc451503784"/>
+                  <w:proofErr w:type="gramStart"/>
                   <w:r>
                     <w:t xml:space="preserve">Gambar  </w:t>
                   </w:r>
-                  <w:fldSimple w:instr=" SEQ Gambar_ \* ARABIC ">
-                    <w:r>
-                      <w:rPr>
-                        <w:noProof/>
-                      </w:rPr>
-                      <w:t>3</w:t>
-                    </w:r>
-                  </w:fldSimple>
+                  <w:proofErr w:type="gramEnd"/>
+                  <w:r>
+                    <w:fldChar w:fldCharType="begin"/>
+                  </w:r>
+                  <w:r>
+                    <w:instrText xml:space="preserve"> SEQ Gambar_ \* ARABIC </w:instrText>
+                  </w:r>
+                  <w:r>
+                    <w:fldChar w:fldCharType="separate"/>
+                  </w:r>
+                  <w:r>
+                    <w:rPr>
+                      <w:noProof/>
+                    </w:rPr>
+                    <w:t>3</w:t>
+                  </w:r>
+                  <w:r>
+                    <w:rPr>
+                      <w:noProof/>
+                    </w:rPr>
+                    <w:fldChar w:fldCharType="end"/>
+                  </w:r>
                   <w:r>
                     <w:t xml:space="preserve">: Struktur (array) pada format data JSON, </w:t>
                   </w:r>
@@ -9993,6 +10295,7 @@
                       <w:id w:val="3028126"/>
                       <w:citation/>
                     </w:sdtPr>
+                    <w:sdtEndPr/>
                     <w:sdtContent>
                       <w:r>
                         <w:fldChar w:fldCharType="begin"/>
@@ -10026,7 +10329,23 @@
         </w:pict>
       </w:r>
       <w:r>
-        <w:t>Array adalah kumpulan nilai yang terurutkan. Larik dimulai dengan [ (kurung kotak buka) dan diakhiri dengan ] (kurung kotak tutup). Setiap nilai dipisahkan oleh , (koma)</w:t>
+        <w:t xml:space="preserve">Array adalah kumpulan nilai yang terurutkan. Larik dimulai dengan </w:t>
+      </w:r>
+      <w:proofErr w:type="gramStart"/>
+      <w:r>
+        <w:t>[ (</w:t>
+      </w:r>
+      <w:proofErr w:type="gramEnd"/>
+      <w:r>
+        <w:t xml:space="preserve">kurung kotak buka) dan diakhiri dengan ] (kurung kotak tutup). Setiap nilai dipisahkan </w:t>
+      </w:r>
+      <w:proofErr w:type="gramStart"/>
+      <w:r>
+        <w:t>oleh ,</w:t>
+      </w:r>
+      <w:proofErr w:type="gramEnd"/>
+      <w:r>
+        <w:t xml:space="preserve"> (koma)</w:t>
       </w:r>
       <w:r>
         <w:t xml:space="preserve">, </w:t>
@@ -10036,6 +10355,7 @@
           <w:id w:val="-457115476"/>
           <w:citation/>
         </w:sdtPr>
+        <w:sdtEndPr/>
         <w:sdtContent>
           <w:r>
             <w:fldChar w:fldCharType="begin"/>
@@ -10085,7 +10405,7 @@
           <w:noProof/>
         </w:rPr>
         <w:pict>
-          <v:shape id="Text Box 11" o:spid="_x0000_s1027" type="#_x0000_t202" style="position:absolute;left:0;text-align:left;margin-left:3411.25pt;margin-top:224.65pt;width:425.25pt;height:33.5pt;z-index:251651584;visibility:visible;mso-position-horizontal:right;mso-position-horizontal-relative:margin" o:gfxdata="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" stroked="f">
+          <v:shape id="Text Box 11" o:spid="_x0000_s1027" type="#_x0000_t202" style="position:absolute;left:0;text-align:left;margin-left:3785.3pt;margin-top:224.65pt;width:425.25pt;height:33.5pt;z-index:251660288;visibility:visible;mso-position-horizontal:right;mso-position-horizontal-relative:margin" o:gfxdata="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" stroked="f">
             <v:textbox style="mso-next-textbox:#Text Box 11;mso-fit-shape-to-text:t" inset="0,0,0,0">
               <w:txbxContent>
                 <w:p>
@@ -10096,17 +10416,32 @@
                     </w:rPr>
                   </w:pPr>
                   <w:bookmarkStart w:id="48" w:name="_Toc451503785"/>
+                  <w:proofErr w:type="gramStart"/>
                   <w:r>
                     <w:t xml:space="preserve">Gambar  </w:t>
                   </w:r>
-                  <w:fldSimple w:instr=" SEQ Gambar_ \* ARABIC ">
-                    <w:r>
-                      <w:rPr>
-                        <w:noProof/>
-                      </w:rPr>
-                      <w:t>4</w:t>
-                    </w:r>
-                  </w:fldSimple>
+                  <w:proofErr w:type="gramEnd"/>
+                  <w:r>
+                    <w:fldChar w:fldCharType="begin"/>
+                  </w:r>
+                  <w:r>
+                    <w:instrText xml:space="preserve"> SEQ Gambar_ \* ARABIC </w:instrText>
+                  </w:r>
+                  <w:r>
+                    <w:fldChar w:fldCharType="separate"/>
+                  </w:r>
+                  <w:r>
+                    <w:rPr>
+                      <w:noProof/>
+                    </w:rPr>
+                    <w:t>4</w:t>
+                  </w:r>
+                  <w:r>
+                    <w:rPr>
+                      <w:noProof/>
+                    </w:rPr>
+                    <w:fldChar w:fldCharType="end"/>
+                  </w:r>
                   <w:r>
                     <w:t xml:space="preserve">: Struktur (value) pada format data JSON, </w:t>
                   </w:r>
@@ -10115,6 +10450,7 @@
                       <w:id w:val="3028127"/>
                       <w:citation/>
                     </w:sdtPr>
+                    <w:sdtEndPr/>
                     <w:sdtContent>
                       <w:r>
                         <w:fldChar w:fldCharType="begin"/>
@@ -10153,7 +10489,7 @@
           <w:lang w:val="id-ID" w:eastAsia="id-ID"/>
         </w:rPr>
         <w:drawing>
-          <wp:anchor distT="0" distB="0" distL="114300" distR="114300" simplePos="0" relativeHeight="251658240" behindDoc="0" locked="0" layoutInCell="1" allowOverlap="1">
+          <wp:anchor distT="0" distB="0" distL="114300" distR="114300" simplePos="0" relativeHeight="251654144" behindDoc="0" locked="0" layoutInCell="1" allowOverlap="1">
             <wp:simplePos x="0" y="0"/>
             <wp:positionH relativeFrom="margin">
               <wp:align>left</wp:align>
@@ -10278,7 +10614,15 @@
         <w:t>null</w:t>
       </w:r>
       <w:r>
-        <w:t xml:space="preserve">, atau sebuah </w:t>
+        <w:t xml:space="preserve">, </w:t>
+      </w:r>
+      <w:proofErr w:type="gramStart"/>
+      <w:r>
+        <w:t>atau</w:t>
+      </w:r>
+      <w:proofErr w:type="gramEnd"/>
+      <w:r>
+        <w:t xml:space="preserve"> sebuah </w:t>
       </w:r>
       <w:r>
         <w:rPr>
@@ -10308,6 +10652,7 @@
           <w:id w:val="1789695197"/>
           <w:citation/>
         </w:sdtPr>
+        <w:sdtEndPr/>
         <w:sdtContent>
           <w:r>
             <w:fldChar w:fldCharType="begin"/>
@@ -10377,6 +10722,7 @@
           <w:id w:val="-1791344929"/>
           <w:citation/>
         </w:sdtPr>
+        <w:sdtEndPr/>
         <w:sdtContent>
           <w:r>
             <w:fldChar w:fldCharType="begin"/>
@@ -10418,7 +10764,7 @@
           <w:lang w:val="id-ID" w:eastAsia="id-ID"/>
         </w:rPr>
         <w:drawing>
-          <wp:anchor distT="0" distB="0" distL="114300" distR="114300" simplePos="0" relativeHeight="251654144" behindDoc="0" locked="0" layoutInCell="1" allowOverlap="1">
+          <wp:anchor distT="0" distB="0" distL="114300" distR="114300" simplePos="0" relativeHeight="251652096" behindDoc="0" locked="0" layoutInCell="1" allowOverlap="1">
             <wp:simplePos x="0" y="0"/>
             <wp:positionH relativeFrom="margin">
               <wp:align>right</wp:align>
@@ -10481,6 +10827,7 @@
           <w:id w:val="-1722512360"/>
           <w:citation/>
         </w:sdtPr>
+        <w:sdtEndPr/>
         <w:sdtContent>
           <w:r>
             <w:fldChar w:fldCharType="begin"/>
@@ -10514,9 +10861,11 @@
         <w:pStyle w:val="Caption"/>
       </w:pPr>
       <w:bookmarkStart w:id="49" w:name="_Toc451503786"/>
+      <w:proofErr w:type="gramStart"/>
       <w:r>
         <w:t xml:space="preserve">Gambar  </w:t>
       </w:r>
+      <w:proofErr w:type="gramEnd"/>
       <w:r>
         <w:fldChar w:fldCharType="begin"/>
       </w:r>
@@ -10546,6 +10895,7 @@
           <w:id w:val="-545217317"/>
           <w:citation/>
         </w:sdtPr>
+        <w:sdtEndPr/>
         <w:sdtContent>
           <w:r>
             <w:fldChar w:fldCharType="begin"/>
@@ -10588,6 +10938,7 @@
           <w:id w:val="1780599080"/>
           <w:citation/>
         </w:sdtPr>
+        <w:sdtEndPr/>
         <w:sdtContent>
           <w:r>
             <w:fldChar w:fldCharType="begin"/>
@@ -10643,7 +10994,7 @@
         </w:rPr>
         <w:lastRenderedPageBreak/>
         <w:drawing>
-          <wp:anchor distT="0" distB="0" distL="114300" distR="114300" simplePos="0" relativeHeight="251659264" behindDoc="0" locked="0" layoutInCell="1" allowOverlap="1">
+          <wp:anchor distT="0" distB="0" distL="114300" distR="114300" simplePos="0" relativeHeight="251655168" behindDoc="0" locked="0" layoutInCell="1" allowOverlap="1">
             <wp:simplePos x="0" y="0"/>
             <wp:positionH relativeFrom="margin">
               <wp:align>left</wp:align>
@@ -10709,6 +11060,7 @@
           <w:id w:val="1371649145"/>
           <w:citation/>
         </w:sdtPr>
+        <w:sdtEndPr/>
         <w:sdtContent>
           <w:r>
             <w:fldChar w:fldCharType="begin"/>
@@ -10756,9 +11108,11 @@
         <w:pStyle w:val="Caption"/>
       </w:pPr>
       <w:bookmarkStart w:id="50" w:name="_Toc451503787"/>
+      <w:proofErr w:type="gramStart"/>
       <w:r>
         <w:t xml:space="preserve">Gambar  </w:t>
       </w:r>
+      <w:proofErr w:type="gramEnd"/>
       <w:r>
         <w:fldChar w:fldCharType="begin"/>
       </w:r>
@@ -10794,6 +11148,7 @@
           <w:id w:val="-1472206670"/>
           <w:citation/>
         </w:sdtPr>
+        <w:sdtEndPr/>
         <w:sdtContent>
           <w:r>
             <w:fldChar w:fldCharType="begin"/>
@@ -10932,7 +11287,15 @@
         <w:t xml:space="preserve">Cross platform development </w:t>
       </w:r>
       <w:r>
-        <w:t>yang muncul untuk menghadapi developers yang akan menerapkan aplikasi mereka dalam satu tahapan untuk berbagai platform</w:t>
+        <w:t xml:space="preserve">yang muncul untuk menghadapi </w:t>
+      </w:r>
+      <w:proofErr w:type="gramStart"/>
+      <w:r>
+        <w:t>developers</w:t>
+      </w:r>
+      <w:proofErr w:type="gramEnd"/>
+      <w:r>
+        <w:t xml:space="preserve"> yang akan menerapkan aplikasi mereka dalam satu tahapan untuk berbagai platform</w:t>
       </w:r>
       <w:r>
         <w:t xml:space="preserve">, menghindari pengulangan development dan meningkatkan produktivitas </w:t>
@@ -10942,6 +11305,7 @@
           <w:id w:val="3630239"/>
           <w:citation/>
         </w:sdtPr>
+        <w:sdtEndPr/>
         <w:sdtContent>
           <w:r>
             <w:fldChar w:fldCharType="begin"/>
@@ -10986,13 +11350,22 @@
         <w:t xml:space="preserve">cloud </w:t>
       </w:r>
       <w:r>
-        <w:t xml:space="preserve">infrstruktur dan kemampuan perangkat asli. Integrasi akan membantu memperluas fungsi dengan fitur tambahan yang bergantung pada system lain </w:t>
+        <w:t xml:space="preserve">infrstruktur dan kemampuan perangkat asli. Integrasi </w:t>
+      </w:r>
+      <w:proofErr w:type="gramStart"/>
+      <w:r>
+        <w:t>akan</w:t>
+      </w:r>
+      <w:proofErr w:type="gramEnd"/>
+      <w:r>
+        <w:t xml:space="preserve"> membantu memperluas fungsi dengan fitur tambahan yang bergantung pada system lain </w:t>
       </w:r>
       <w:sdt>
         <w:sdtPr>
           <w:id w:val="3630240"/>
           <w:citation/>
         </w:sdtPr>
+        <w:sdtEndPr/>
         <w:sdtContent>
           <w:r>
             <w:fldChar w:fldCharType="begin"/>
@@ -11084,17 +11457,32 @@
         <w:pStyle w:val="Caption"/>
       </w:pPr>
       <w:bookmarkStart w:id="51" w:name="_Toc451503788"/>
+      <w:proofErr w:type="gramStart"/>
       <w:r>
         <w:t xml:space="preserve">Gambar  </w:t>
       </w:r>
-      <w:fldSimple w:instr=" SEQ Gambar_ \* ARABIC ">
-        <w:r>
-          <w:rPr>
-            <w:noProof/>
-          </w:rPr>
-          <w:t>7</w:t>
-        </w:r>
-      </w:fldSimple>
+      <w:proofErr w:type="gramEnd"/>
+      <w:r>
+        <w:fldChar w:fldCharType="begin"/>
+      </w:r>
+      <w:r>
+        <w:instrText xml:space="preserve"> SEQ Gambar_ \* ARABIC </w:instrText>
+      </w:r>
+      <w:r>
+        <w:fldChar w:fldCharType="separate"/>
+      </w:r>
+      <w:r>
+        <w:rPr>
+          <w:noProof/>
+        </w:rPr>
+        <w:t>7</w:t>
+      </w:r>
+      <w:r>
+        <w:rPr>
+          <w:noProof/>
+        </w:rPr>
+        <w:fldChar w:fldCharType="end"/>
+      </w:r>
       <w:r>
         <w:t>: Ilustrasi arsitektur</w:t>
       </w:r>
@@ -11109,6 +11497,7 @@
           <w:id w:val="6425097"/>
           <w:citation/>
         </w:sdtPr>
+        <w:sdtEndPr/>
         <w:sdtContent>
           <w:r>
             <w:fldChar w:fldCharType="begin"/>
@@ -11212,6 +11601,7 @@
           <w:id w:val="-274484931"/>
           <w:citation/>
         </w:sdtPr>
+        <w:sdtEndPr/>
         <w:sdtContent>
           <w:r>
             <w:fldChar w:fldCharType="begin"/>
@@ -11240,7 +11630,11 @@
         <w:br/>
       </w:r>
       <w:r>
-        <w:t>DBMS (Database Management System)</w:t>
+        <w:t>DBMS (Database Management System</w:t>
+      </w:r>
+      <w:proofErr w:type="gramStart"/>
+      <w:r>
+        <w:t>)</w:t>
       </w:r>
       <w:r>
         <w:t>a</w:t>
@@ -11249,13 +11643,21 @@
         <w:rPr>
           <w:lang w:val="id-ID"/>
         </w:rPr>
-        <w:t>dalah sistem perangkat lunak untuk membuat dan mengelola database</w:t>
+        <w:t>dalah</w:t>
+      </w:r>
+      <w:proofErr w:type="gramEnd"/>
+      <w:r>
+        <w:rPr>
+          <w:lang w:val="id-ID"/>
+        </w:rPr>
+        <w:t xml:space="preserve"> sistem perangkat lunak untuk membuat dan mengelola database</w:t>
       </w:r>
       <w:sdt>
         <w:sdtPr>
           <w:id w:val="820933200"/>
           <w:citation/>
         </w:sdtPr>
+        <w:sdtEndPr/>
         <w:sdtContent>
           <w:r>
             <w:fldChar w:fldCharType="begin"/>
@@ -11314,7 +11716,15 @@
         <w:ind w:left="1440"/>
       </w:pPr>
       <w:r>
-        <w:t>Digunakan oleh bagian lain dengan sedikit perintah sederhana. Contoh : SQL (Structure Query Language), QBE (Query By Example)</w:t>
+        <w:t xml:space="preserve">Digunakan oleh bagian lain dengan sedikit perintah sederhana. </w:t>
+      </w:r>
+      <w:proofErr w:type="gramStart"/>
+      <w:r>
+        <w:t>Contoh :</w:t>
+      </w:r>
+      <w:proofErr w:type="gramEnd"/>
+      <w:r>
+        <w:t xml:space="preserve"> SQL (Structure Query Language), QBE (Query By Example)</w:t>
       </w:r>
     </w:p>
     <w:p>
@@ -11362,7 +11772,15 @@
         <w:ind w:left="1440"/>
       </w:pPr>
       <w:r>
-        <w:t>Dengan bahasa ini kita dapat membuat tabel baru, membuat indeks, mengubah tabel, menentukan struktur tabel, dll. Hasil dari kompilasi perintah DDL menjadi Kamus Data, yaitu data yang menjelaskan data sesungguhnya. Contoh : Create, Modify report, Modify structure</w:t>
+        <w:t xml:space="preserve">Dengan bahasa ini kita dapat membuat tabel baru, membuat indeks, mengubah tabel, menentukan struktur tabel, dll. Hasil dari kompilasi perintah DDL menjadi Kamus Data, yaitu data yang menjelaskan data sesungguhnya. </w:t>
+      </w:r>
+      <w:proofErr w:type="gramStart"/>
+      <w:r>
+        <w:t>Contoh :</w:t>
+      </w:r>
+      <w:proofErr w:type="gramEnd"/>
+      <w:r>
+        <w:t xml:space="preserve"> Create, Modify report, Modify structure</w:t>
       </w:r>
     </w:p>
     <w:p>
@@ -11395,18 +11813,14 @@
         <w:t>D</w:t>
       </w:r>
       <w:r>
-        <w:t xml:space="preserve">atabase terdistribusi sebagai kumpulan beberapa, database secara logis saling terkait didistribusikan melalui jaringan komputer. Sebuah sistem manajemen database terdistribusi (DBMS terdistribusi) lalu didefinisikan sebagai sistem perangkat </w:t>
-      </w:r>
-      <w:bookmarkStart w:id="52" w:name="_GoBack"/>
-      <w:bookmarkEnd w:id="52"/>
-      <w:r>
-        <w:t>lunak yang memungkinkan manajemen database terdistribusi dan membuat distribusi transparan kepada pengguna</w:t>
+        <w:t>atabase terdistribusi sebagai kumpulan beberapa, database secara logis saling terkait didistribusikan melalui jaringan komputer. Sebuah sistem manajemen database terdistribusi (DBMS terdistribusi) lalu didefinisikan sebagai sistem perangkat lunak yang memungkinkan manajemen database terdistribusi dan membuat distribusi transparan kepada pengguna</w:t>
       </w:r>
       <w:sdt>
         <w:sdtPr>
           <w:id w:val="1812049513"/>
           <w:citation/>
         </w:sdtPr>
+        <w:sdtEndPr/>
         <w:sdtContent>
           <w:r>
             <w:fldChar w:fldCharType="begin"/>
@@ -11435,8 +11849,13 @@
         <w:t xml:space="preserve">Biasanya </w:t>
       </w:r>
       <w:r>
-        <w:t>(DDBS) digunakan bersama-sama untuk merujuk ke database terdistribusi dan DBMS terdistribusi. Dua istilah penting dalam definisi ini "secara logis saling terkait" dan "didistribusikan melalui jaringan komputer.“</w:t>
-      </w:r>
+        <w:t>(DDBS) digunakan bersama-sama untuk merujuk ke database terdistribusi dan DBMS terdistribusi. Dua istilah penting dalam definisi ini "secara logis saling terkait" dan "didistribusikan melalui jaringan komputer</w:t>
+      </w:r>
+      <w:proofErr w:type="gramStart"/>
+      <w:r>
+        <w:t>.“</w:t>
+      </w:r>
+      <w:proofErr w:type="gramEnd"/>
     </w:p>
     <w:p>
       <w:pPr>
@@ -11452,6 +11871,7 @@
           <w:id w:val="455451836"/>
           <w:citation/>
         </w:sdtPr>
+        <w:sdtEndPr/>
         <w:sdtContent>
           <w:r>
             <w:fldChar w:fldCharType="begin"/>
@@ -11528,10 +11948,12 @@
       <w:pPr>
         <w:pStyle w:val="Caption"/>
       </w:pPr>
-      <w:bookmarkStart w:id="53" w:name="_Toc451503789"/>
+      <w:bookmarkStart w:id="52" w:name="_Toc451503789"/>
+      <w:proofErr w:type="gramStart"/>
       <w:r>
         <w:t xml:space="preserve">Gambar  </w:t>
       </w:r>
+      <w:proofErr w:type="gramEnd"/>
       <w:r>
         <w:fldChar w:fldCharType="begin"/>
       </w:r>
@@ -11561,6 +11983,7 @@
           <w:id w:val="-1647125759"/>
           <w:citation/>
         </w:sdtPr>
+        <w:sdtEndPr/>
         <w:sdtContent>
           <w:r>
             <w:fldChar w:fldCharType="begin"/>
@@ -11582,7 +12005,7 @@
           </w:r>
         </w:sdtContent>
       </w:sdt>
-      <w:bookmarkEnd w:id="53"/>
+      <w:bookmarkEnd w:id="52"/>
     </w:p>
     <w:p>
       <w:pPr>
@@ -11594,11 +12017,11 @@
         <w:spacing w:line="360" w:lineRule="auto"/>
         <w:ind w:left="450" w:hanging="450"/>
       </w:pPr>
-      <w:bookmarkStart w:id="54" w:name="_Toc451093410"/>
+      <w:bookmarkStart w:id="53" w:name="_Toc451093410"/>
       <w:r>
         <w:t>KERANGKA PEMIKIRAN</w:t>
       </w:r>
-      <w:bookmarkEnd w:id="54"/>
+      <w:bookmarkEnd w:id="53"/>
     </w:p>
     <w:p>
       <w:pPr>
@@ -11676,10 +12099,12 @@
       <w:pPr>
         <w:pStyle w:val="Caption"/>
       </w:pPr>
-      <w:bookmarkStart w:id="55" w:name="_Toc451503790"/>
+      <w:bookmarkStart w:id="54" w:name="_Toc451503790"/>
+      <w:proofErr w:type="gramStart"/>
       <w:r>
         <w:t xml:space="preserve">Gambar  </w:t>
       </w:r>
+      <w:proofErr w:type="gramEnd"/>
       <w:r>
         <w:fldChar w:fldCharType="begin"/>
       </w:r>
@@ -11701,7 +12126,7 @@
       <w:r>
         <w:t>: Kerangka pemikiran</w:t>
       </w:r>
-      <w:bookmarkEnd w:id="55"/>
+      <w:bookmarkEnd w:id="54"/>
     </w:p>
     <w:p>
       <w:pPr>
@@ -11915,8 +12340,13 @@
         <w:ind w:left="450"/>
         <w:jc w:val="center"/>
       </w:pPr>
-      <w:r>
-        <w:t>[ Halaman ini sengaja dikosongkan ]</w:t>
+      <w:proofErr w:type="gramStart"/>
+      <w:r>
+        <w:t>[ Halaman</w:t>
+      </w:r>
+      <w:proofErr w:type="gramEnd"/>
+      <w:r>
+        <w:t xml:space="preserve"> ini sengaja dikosongkan ]</w:t>
       </w:r>
     </w:p>
     <w:p>
@@ -11929,9 +12359,9 @@
           <w:szCs w:val="32"/>
         </w:rPr>
       </w:pPr>
-      <w:bookmarkStart w:id="56" w:name="_Toc447814070"/>
-      <w:bookmarkStart w:id="57" w:name="_Toc447814110"/>
-      <w:bookmarkStart w:id="58" w:name="_Toc447814236"/>
+      <w:bookmarkStart w:id="55" w:name="_Toc447814070"/>
+      <w:bookmarkStart w:id="56" w:name="_Toc447814110"/>
+      <w:bookmarkStart w:id="57" w:name="_Toc447814236"/>
       <w:r>
         <w:br w:type="page"/>
       </w:r>
@@ -11955,32 +12385,32 @@
         <w:pStyle w:val="Heading1"/>
         <w:spacing w:line="360" w:lineRule="auto"/>
       </w:pPr>
-      <w:bookmarkStart w:id="59" w:name="_Toc451093411"/>
+      <w:bookmarkStart w:id="58" w:name="_Toc451093411"/>
       <w:r>
         <w:lastRenderedPageBreak/>
         <w:t>BAB III</w:t>
       </w:r>
+      <w:bookmarkEnd w:id="55"/>
       <w:bookmarkEnd w:id="56"/>
       <w:bookmarkEnd w:id="57"/>
       <w:bookmarkEnd w:id="58"/>
-      <w:bookmarkEnd w:id="59"/>
     </w:p>
     <w:p>
       <w:pPr>
         <w:pStyle w:val="Heading2"/>
         <w:jc w:val="center"/>
       </w:pPr>
-      <w:bookmarkStart w:id="60" w:name="_Toc447814071"/>
-      <w:bookmarkStart w:id="61" w:name="_Toc447814111"/>
-      <w:bookmarkStart w:id="62" w:name="_Toc447814237"/>
-      <w:bookmarkStart w:id="63" w:name="_Toc451093412"/>
+      <w:bookmarkStart w:id="59" w:name="_Toc447814071"/>
+      <w:bookmarkStart w:id="60" w:name="_Toc447814111"/>
+      <w:bookmarkStart w:id="61" w:name="_Toc447814237"/>
+      <w:bookmarkStart w:id="62" w:name="_Toc451093412"/>
       <w:r>
         <w:t>METODE PENGEMBANGAN</w:t>
       </w:r>
+      <w:bookmarkEnd w:id="59"/>
       <w:bookmarkEnd w:id="60"/>
       <w:bookmarkEnd w:id="61"/>
       <w:bookmarkEnd w:id="62"/>
-      <w:bookmarkEnd w:id="63"/>
     </w:p>
     <w:p>
       <w:pPr>
@@ -11992,11 +12422,11 @@
         <w:spacing w:line="360" w:lineRule="auto"/>
         <w:ind w:left="360"/>
       </w:pPr>
-      <w:bookmarkStart w:id="64" w:name="_Toc451093413"/>
+      <w:bookmarkStart w:id="63" w:name="_Toc451093413"/>
       <w:r>
         <w:t>MODEL DAN PROSEDUR PENGEMBANGAN</w:t>
       </w:r>
-      <w:bookmarkEnd w:id="64"/>
+      <w:bookmarkEnd w:id="63"/>
     </w:p>
     <w:p>
       <w:pPr>
@@ -12140,10 +12570,12 @@
       <w:pPr>
         <w:pStyle w:val="Caption"/>
       </w:pPr>
-      <w:bookmarkStart w:id="65" w:name="_Toc451503791"/>
+      <w:bookmarkStart w:id="64" w:name="_Toc451503791"/>
+      <w:proofErr w:type="gramStart"/>
       <w:r>
         <w:t xml:space="preserve">Gambar  </w:t>
       </w:r>
+      <w:proofErr w:type="gramEnd"/>
       <w:r>
         <w:fldChar w:fldCharType="begin"/>
       </w:r>
@@ -12165,7 +12597,7 @@
       <w:r>
         <w:t>: Model prototype menurut Roger S. Pressman</w:t>
       </w:r>
-      <w:bookmarkEnd w:id="65"/>
+      <w:bookmarkEnd w:id="64"/>
     </w:p>
     <w:p/>
     <w:p/>
@@ -12201,7 +12633,7 @@
         </w:rPr>
         <w:lastRenderedPageBreak/>
         <w:pict>
-          <v:shape id="_x0000_s1046" type="#_x0000_t202" style="position:absolute;left:0;text-align:left;margin-left:3pt;margin-top:351.75pt;width:447.75pt;height:33.5pt;z-index:251674112" stroked="f">
+          <v:shape id="_x0000_s1046" type="#_x0000_t202" style="position:absolute;left:0;text-align:left;margin-left:3pt;margin-top:351.75pt;width:447.75pt;height:33.5pt;z-index:251662336" stroked="f">
             <v:textbox style="mso-fit-shape-to-text:t" inset="0,0,0,0">
               <w:txbxContent>
                 <w:p>
@@ -12211,22 +12643,40 @@
                       <w:noProof/>
                     </w:rPr>
                   </w:pPr>
-                  <w:bookmarkStart w:id="66" w:name="_Toc451503792"/>
+                  <w:bookmarkStart w:id="65" w:name="_Toc451503792"/>
+                  <w:proofErr w:type="gramStart"/>
                   <w:r>
                     <w:t xml:space="preserve">Gambar  </w:t>
                   </w:r>
-                  <w:fldSimple w:instr=" SEQ Gambar_ \* ARABIC ">
-                    <w:r>
-                      <w:rPr>
-                        <w:noProof/>
-                      </w:rPr>
-                      <w:t>11</w:t>
-                    </w:r>
-                  </w:fldSimple>
+                  <w:proofErr w:type="gramEnd"/>
+                  <w:r>
+                    <w:fldChar w:fldCharType="begin"/>
+                  </w:r>
+                  <w:r>
+                    <w:instrText xml:space="preserve"> SEQ Gambar_ \* ARABI</w:instrText>
+                  </w:r>
+                  <w:r>
+                    <w:instrText xml:space="preserve">C </w:instrText>
+                  </w:r>
+                  <w:r>
+                    <w:fldChar w:fldCharType="separate"/>
+                  </w:r>
+                  <w:r>
+                    <w:rPr>
+                      <w:noProof/>
+                    </w:rPr>
+                    <w:t>11</w:t>
+                  </w:r>
+                  <w:r>
+                    <w:rPr>
+                      <w:noProof/>
+                    </w:rPr>
+                    <w:fldChar w:fldCharType="end"/>
+                  </w:r>
                   <w:r>
                     <w:t>: Prosedur pengembangan</w:t>
                   </w:r>
-                  <w:bookmarkEnd w:id="66"/>
+                  <w:bookmarkEnd w:id="65"/>
                 </w:p>
               </w:txbxContent>
             </v:textbox>
@@ -12240,7 +12690,7 @@
           <w:lang w:val="id-ID" w:eastAsia="id-ID"/>
         </w:rPr>
         <w:drawing>
-          <wp:anchor distT="0" distB="0" distL="114300" distR="114300" simplePos="0" relativeHeight="251662336" behindDoc="0" locked="0" layoutInCell="1" allowOverlap="1">
+          <wp:anchor distT="0" distB="0" distL="114300" distR="114300" simplePos="0" relativeHeight="251658240" behindDoc="0" locked="0" layoutInCell="1" allowOverlap="1">
             <wp:simplePos x="0" y="0"/>
             <wp:positionH relativeFrom="column">
               <wp:posOffset>38100</wp:posOffset>
@@ -12381,7 +12831,15 @@
         <w:t>Resource Oriented Architecture</w:t>
       </w:r>
       <w:r>
-        <w:t xml:space="preserve"> sebagai  komponen pendistribusian data berbasis </w:t>
+        <w:t xml:space="preserve"> </w:t>
+      </w:r>
+      <w:proofErr w:type="gramStart"/>
+      <w:r>
+        <w:t>sebagai  komponen</w:t>
+      </w:r>
+      <w:proofErr w:type="gramEnd"/>
+      <w:r>
+        <w:t xml:space="preserve"> pendistribusian data berbasis </w:t>
       </w:r>
       <w:r>
         <w:rPr>
@@ -12459,7 +12917,15 @@
         <w:ind w:left="1080"/>
       </w:pPr>
       <w:r>
-        <w:t>Pada penelitian pengembangan ini platform-platform adalah sebagai client yang nantinya akan menjadi experiment pendistribusian data</w:t>
+        <w:t xml:space="preserve">Pada penelitian pengembangan ini platform-platform adalah sebagai client yang nantinya </w:t>
+      </w:r>
+      <w:proofErr w:type="gramStart"/>
+      <w:r>
+        <w:t>akan</w:t>
+      </w:r>
+      <w:proofErr w:type="gramEnd"/>
+      <w:r>
+        <w:t xml:space="preserve"> menjadi experiment pendistribusian data</w:t>
       </w:r>
     </w:p>
     <w:p>
@@ -12501,12 +12967,12 @@
         </w:tabs>
         <w:spacing w:line="360" w:lineRule="auto"/>
       </w:pPr>
-      <w:bookmarkStart w:id="67" w:name="_Toc451093414"/>
+      <w:bookmarkStart w:id="66" w:name="_Toc451093414"/>
       <w:r>
         <w:lastRenderedPageBreak/>
         <w:t>UJI COBA PRODUK</w:t>
       </w:r>
-      <w:bookmarkEnd w:id="67"/>
+      <w:bookmarkEnd w:id="66"/>
     </w:p>
     <w:p>
       <w:pPr>
@@ -12521,17 +12987,17 @@
         </w:tabs>
         <w:ind w:left="1080"/>
       </w:pPr>
-      <w:bookmarkStart w:id="68" w:name="_Toc447814079"/>
-      <w:bookmarkStart w:id="69" w:name="_Toc447814119"/>
-      <w:bookmarkStart w:id="70" w:name="_Toc447814245"/>
-      <w:bookmarkStart w:id="71" w:name="_Toc451093415"/>
+      <w:bookmarkStart w:id="67" w:name="_Toc447814079"/>
+      <w:bookmarkStart w:id="68" w:name="_Toc447814119"/>
+      <w:bookmarkStart w:id="69" w:name="_Toc447814245"/>
+      <w:bookmarkStart w:id="70" w:name="_Toc451093415"/>
       <w:r>
         <w:t>Desain Uji Coba</w:t>
       </w:r>
+      <w:bookmarkEnd w:id="67"/>
       <w:bookmarkEnd w:id="68"/>
       <w:bookmarkEnd w:id="69"/>
       <w:bookmarkEnd w:id="70"/>
-      <w:bookmarkEnd w:id="71"/>
     </w:p>
     <w:p>
       <w:pPr>
@@ -12564,17 +13030,17 @@
         </w:tabs>
         <w:ind w:left="1080"/>
       </w:pPr>
-      <w:bookmarkStart w:id="72" w:name="_Toc447814080"/>
-      <w:bookmarkStart w:id="73" w:name="_Toc447814120"/>
-      <w:bookmarkStart w:id="74" w:name="_Toc447814246"/>
-      <w:bookmarkStart w:id="75" w:name="_Toc451093416"/>
+      <w:bookmarkStart w:id="71" w:name="_Toc447814080"/>
+      <w:bookmarkStart w:id="72" w:name="_Toc447814120"/>
+      <w:bookmarkStart w:id="73" w:name="_Toc447814246"/>
+      <w:bookmarkStart w:id="74" w:name="_Toc451093416"/>
       <w:r>
         <w:t>Subjek Uji Coba</w:t>
       </w:r>
+      <w:bookmarkEnd w:id="71"/>
       <w:bookmarkEnd w:id="72"/>
       <w:bookmarkEnd w:id="73"/>
       <w:bookmarkEnd w:id="74"/>
-      <w:bookmarkEnd w:id="75"/>
     </w:p>
     <w:p>
       <w:pPr>
@@ -12586,7 +13052,18 @@
         <w:ind w:left="1080"/>
       </w:pPr>
       <w:r>
-        <w:t>Yang menjadi subjek uji coba adalah platform dengan bahasa pemrograman Java, Python dan PHP sebagai media pengujian. Pengujian dilakukan untuk mengukur kecepatan dan juga ketepatan data distribusi bagi pengguna. Selain itu pengujian dilakukan untuk mendeteksi kesalahan yang mungkin terjadi dalam penulisan kode program sehingga diharapkan aplikasi dapat berjalan dengan baik.</w:t>
+        <w:t xml:space="preserve">Yang menjadi subjek uji coba adalah platform dengan bahasa pemrograman </w:t>
+      </w:r>
+      <w:r>
+        <w:rPr>
+          <w:lang w:val="id-ID"/>
+        </w:rPr>
+        <w:t>Android</w:t>
+      </w:r>
+      <w:bookmarkStart w:id="75" w:name="_GoBack"/>
+      <w:bookmarkEnd w:id="75"/>
+      <w:r>
+        <w:t>, Python dan PHP sebagai media pengujian. Pengujian dilakukan untuk mengukur kecepatan dan juga ketepatan data distribusi bagi pengguna. Selain itu pengujian dilakukan untuk mendeteksi kesalahan yang mungkin terjadi dalam penulisan kode program sehingga diharapkan aplikasi dapat berjalan dengan baik.</w:t>
       </w:r>
     </w:p>
     <w:p>
@@ -12883,7 +13360,7 @@
                   <v:path arrowok="t" fillok="f" o:connecttype="none"/>
                   <o:lock v:ext="edit" shapetype="t"/>
                 </v:shapetype>
-                <v:shape id="Straight Arrow Connector 35" o:spid="_x0000_s1030" type="#_x0000_t32" style="position:absolute;left:0;text-align:left;margin-left:45.6pt;margin-top:3.5pt;width:0;height:14.25pt;z-index:251671040;visibility:visible;mso-position-horizontal-relative:text;mso-position-vertical-relative:text;mso-width-relative:margin" o:gfxdata="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" strokecolor="black [3213]" strokeweight="1.25pt">
+                <v:shape id="Straight Arrow Connector 35" o:spid="_x0000_s1030" type="#_x0000_t32" style="position:absolute;left:0;text-align:left;margin-left:45.6pt;margin-top:3.5pt;width:0;height:14.25pt;z-index:251661312;visibility:visible;mso-position-horizontal-relative:text;mso-position-vertical-relative:text;mso-width-relative:margin" o:gfxdata="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" strokecolor="black [3213]" strokeweight="1.25pt">
                   <v:stroke endarrow="open" joinstyle="miter"/>
                 </v:shape>
               </w:pict>
@@ -13208,7 +13685,7 @@
         </w:rPr>
         <w:lastRenderedPageBreak/>
         <w:drawing>
-          <wp:anchor distT="0" distB="0" distL="114300" distR="114300" simplePos="0" relativeHeight="251661312" behindDoc="1" locked="0" layoutInCell="1" allowOverlap="1">
+          <wp:anchor distT="0" distB="0" distL="114300" distR="114300" simplePos="0" relativeHeight="251657216" behindDoc="1" locked="0" layoutInCell="1" allowOverlap="1">
             <wp:simplePos x="0" y="0"/>
             <wp:positionH relativeFrom="margin">
               <wp:align>left</wp:align>
@@ -13292,17 +13769,32 @@
                     </w:rPr>
                   </w:pPr>
                   <w:bookmarkStart w:id="79" w:name="_Toc451503793"/>
+                  <w:proofErr w:type="gramStart"/>
                   <w:r>
                     <w:t xml:space="preserve">Gambar  </w:t>
                   </w:r>
-                  <w:fldSimple w:instr=" SEQ Gambar_ \* ARABIC ">
-                    <w:r>
-                      <w:rPr>
-                        <w:noProof/>
-                      </w:rPr>
-                      <w:t>12</w:t>
-                    </w:r>
-                  </w:fldSimple>
+                  <w:proofErr w:type="gramEnd"/>
+                  <w:r>
+                    <w:fldChar w:fldCharType="begin"/>
+                  </w:r>
+                  <w:r>
+                    <w:instrText xml:space="preserve"> SEQ Gambar_ \* ARABIC </w:instrText>
+                  </w:r>
+                  <w:r>
+                    <w:fldChar w:fldCharType="separate"/>
+                  </w:r>
+                  <w:r>
+                    <w:rPr>
+                      <w:noProof/>
+                    </w:rPr>
+                    <w:t>12</w:t>
+                  </w:r>
+                  <w:r>
+                    <w:rPr>
+                      <w:noProof/>
+                    </w:rPr>
+                    <w:fldChar w:fldCharType="end"/>
+                  </w:r>
                   <w:r>
                     <w:t>: Penjadwalan</w:t>
                   </w:r>
@@ -15886,14 +16378,27 @@
       <w:r>
         <w:t xml:space="preserve">Table </w:t>
       </w:r>
-      <w:fldSimple w:instr=" SEQ Table \* ARABIC ">
-        <w:r>
-          <w:rPr>
-            <w:noProof/>
-          </w:rPr>
-          <w:t>3</w:t>
-        </w:r>
-      </w:fldSimple>
+      <w:r>
+        <w:fldChar w:fldCharType="begin"/>
+      </w:r>
+      <w:r>
+        <w:instrText xml:space="preserve"> SEQ Table \* ARABIC </w:instrText>
+      </w:r>
+      <w:r>
+        <w:fldChar w:fldCharType="separate"/>
+      </w:r>
+      <w:r>
+        <w:rPr>
+          <w:noProof/>
+        </w:rPr>
+        <w:t>3</w:t>
+      </w:r>
+      <w:r>
+        <w:rPr>
+          <w:noProof/>
+        </w:rPr>
+        <w:fldChar w:fldCharType="end"/>
+      </w:r>
       <w:r>
         <w:t xml:space="preserve">: </w:t>
       </w:r>
@@ -15964,7 +16469,23 @@
           <w:rFonts w:eastAsiaTheme="majorEastAsia" w:cstheme="majorBidi"/>
           <w:szCs w:val="32"/>
         </w:rPr>
-        <w:t>Dalam bab ini berisi latar belakang masalah, rumusah masalah, maksud dan tujuan penelitian, pentingnya penelitian, serta keterbatasan.</w:t>
+        <w:t xml:space="preserve">Dalam </w:t>
+      </w:r>
+      <w:proofErr w:type="gramStart"/>
+      <w:r>
+        <w:rPr>
+          <w:rFonts w:eastAsiaTheme="majorEastAsia" w:cstheme="majorBidi"/>
+          <w:szCs w:val="32"/>
+        </w:rPr>
+        <w:t>bab</w:t>
+      </w:r>
+      <w:proofErr w:type="gramEnd"/>
+      <w:r>
+        <w:rPr>
+          <w:rFonts w:eastAsiaTheme="majorEastAsia" w:cstheme="majorBidi"/>
+          <w:szCs w:val="32"/>
+        </w:rPr>
+        <w:t xml:space="preserve"> ini berisi latar belakang masalah, rumusah masalah, maksud dan tujuan penelitian, pentingnya penelitian, serta keterbatasan.</w:t>
       </w:r>
     </w:p>
     <w:p>
@@ -16000,7 +16521,23 @@
           <w:rFonts w:eastAsiaTheme="majorEastAsia" w:cstheme="majorBidi"/>
           <w:szCs w:val="32"/>
         </w:rPr>
-        <w:t xml:space="preserve">Dalam bab ini dibahas tentang tinjauan pustaka yang berkaitan dengan penelitian ini, landasan teori mengenai metode </w:t>
+        <w:t xml:space="preserve">Dalam </w:t>
+      </w:r>
+      <w:proofErr w:type="gramStart"/>
+      <w:r>
+        <w:rPr>
+          <w:rFonts w:eastAsiaTheme="majorEastAsia" w:cstheme="majorBidi"/>
+          <w:szCs w:val="32"/>
+        </w:rPr>
+        <w:t>bab</w:t>
+      </w:r>
+      <w:proofErr w:type="gramEnd"/>
+      <w:r>
+        <w:rPr>
+          <w:rFonts w:eastAsiaTheme="majorEastAsia" w:cstheme="majorBidi"/>
+          <w:szCs w:val="32"/>
+        </w:rPr>
+        <w:t xml:space="preserve"> ini dibahas tentang tinjauan pustaka yang berkaitan dengan penelitian ini, landasan teori mengenai metode </w:t>
       </w:r>
       <w:r>
         <w:rPr>
@@ -16052,7 +16589,23 @@
           <w:szCs w:val="32"/>
         </w:rPr>
         <w:tab/>
-        <w:t>Dalam bab ini diuraikan metode yang dipakai dalam pembuatan web service ini.</w:t>
+        <w:t xml:space="preserve">Dalam </w:t>
+      </w:r>
+      <w:proofErr w:type="gramStart"/>
+      <w:r>
+        <w:rPr>
+          <w:rFonts w:eastAsiaTheme="majorEastAsia" w:cstheme="majorBidi"/>
+          <w:szCs w:val="32"/>
+        </w:rPr>
+        <w:t>bab</w:t>
+      </w:r>
+      <w:proofErr w:type="gramEnd"/>
+      <w:r>
+        <w:rPr>
+          <w:rFonts w:eastAsiaTheme="majorEastAsia" w:cstheme="majorBidi"/>
+          <w:szCs w:val="32"/>
+        </w:rPr>
+        <w:t xml:space="preserve"> ini diuraikan metode yang dipakai dalam pembuatan web service ini.</w:t>
       </w:r>
     </w:p>
     <w:p>
@@ -16205,6 +16758,7 @@
             <w:id w:val="-573587230"/>
             <w:bibliography/>
           </w:sdtPr>
+          <w:sdtEndPr/>
           <w:sdtContent>
             <w:p>
               <w:pPr>
@@ -17048,7 +17602,7 @@
           <w:rPr>
             <w:noProof/>
           </w:rPr>
-          <w:t>21</w:t>
+          <w:t>23</w:t>
         </w:r>
         <w:r>
           <w:rPr>
@@ -21592,7 +22146,7 @@
 </file>
 
 <file path=customXml/itemProps1.xml><?xml version="1.0" encoding="utf-8"?>
-<ds:datastoreItem xmlns:ds="http://schemas.openxmlformats.org/officeDocument/2006/customXml" ds:itemID="{415FA422-ABF6-4CD5-80A2-FF3E4FD2730B}">
+<ds:datastoreItem xmlns:ds="http://schemas.openxmlformats.org/officeDocument/2006/customXml" ds:itemID="{5F640736-75EA-443F-B1A2-AF8EC1DFE03B}">
   <ds:schemaRefs>
     <ds:schemaRef ds:uri="http://schemas.openxmlformats.org/officeDocument/2006/bibliography"/>
   </ds:schemaRefs>

</xml_diff>